<commit_message>
Trying out own scripts...
Trying out newly crafted .json and .js server / package files.
</commit_message>
<xml_diff>
--- a/DeveloperEnvironmentSetup.docx
+++ b/DeveloperEnvironmentSetup.docx
@@ -134,28 +134,7 @@
         </w:numPr>
       </w:pPr>
       <w:r>
-        <w:t>Save the "cdk-3.2.0-1-minishift-windows-amd64.exe"</w:t>
-      </w:r>
-      <w:r>
-        <w:t xml:space="preserve"> </w:t>
-      </w:r>
-      <w:r>
-        <w:t>file</w:t>
-      </w:r>
-      <w:r>
-        <w:t>,</w:t>
-      </w:r>
-      <w:r>
-        <w:t xml:space="preserve"> </w:t>
-      </w:r>
-      <w:r>
-        <w:t xml:space="preserve">renamed to “minishift.exe”, </w:t>
-      </w:r>
-      <w:r>
-        <w:t>to</w:t>
-      </w:r>
-      <w:r>
-        <w:t xml:space="preserve"> c:\minishift folder; or place file in c:\minishift folder and rename the file to “minishift.exe”.</w:t>
+        <w:t>Save the "cdk-3.2.0-1-minishift-windows-amd64.exe" file, renamed to “minishift.exe”, to c:\minishift folder; or place file in c:\minishift folder and rename the file to “minishift.exe”.</w:t>
       </w:r>
     </w:p>
     <w:p>
@@ -617,9 +596,206 @@
       </w:r>
       <w:proofErr w:type="spellStart"/>
       <w:r>
-        <w:t>minishift.</w:t>
-      </w:r>
-      <w:proofErr w:type="spellEnd"/>
+        <w:t>minishift</w:t>
+      </w:r>
+      <w:proofErr w:type="spellEnd"/>
+      <w:r>
+        <w:t>.</w:t>
+      </w:r>
+    </w:p>
+    <w:p/>
+    <w:p/>
+    <w:p/>
+    <w:p/>
+    <w:p/>
+    <w:p/>
+    <w:p/>
+    <w:p>
+      <w:pPr>
+        <w:ind w:left="1080"/>
+      </w:pPr>
+      <w:r>
+        <w:t xml:space="preserve">At this point you should be able to open </w:t>
+      </w:r>
+      <w:proofErr w:type="spellStart"/>
+      <w:r>
+        <w:t>VirtualBox</w:t>
+      </w:r>
+      <w:proofErr w:type="spellEnd"/>
+      <w:r>
+        <w:t xml:space="preserve"> and see a machine named “</w:t>
+      </w:r>
+      <w:proofErr w:type="spellStart"/>
+      <w:r>
+        <w:t>minishift</w:t>
+      </w:r>
+      <w:proofErr w:type="spellEnd"/>
+      <w:r>
+        <w:t>”:</w:t>
+      </w:r>
+    </w:p>
+    <w:p>
+      <w:pPr>
+        <w:ind w:left="1080"/>
+      </w:pPr>
+      <w:r>
+        <w:rPr>
+          <w:noProof/>
+        </w:rPr>
+        <w:drawing>
+          <wp:inline distT="0" distB="0" distL="0" distR="0" wp14:anchorId="4ED9E1A3" wp14:editId="5F55F14D">
+            <wp:extent cx="5943600" cy="4599940"/>
+            <wp:effectExtent l="0" t="0" r="0" b="0"/>
+            <wp:docPr id="4" name="Picture 4"/>
+            <wp:cNvGraphicFramePr>
+              <a:graphicFrameLocks xmlns:a="http://schemas.openxmlformats.org/drawingml/2006/main" noChangeAspect="1"/>
+            </wp:cNvGraphicFramePr>
+            <a:graphic xmlns:a="http://schemas.openxmlformats.org/drawingml/2006/main">
+              <a:graphicData uri="http://schemas.openxmlformats.org/drawingml/2006/picture">
+                <pic:pic xmlns:pic="http://schemas.openxmlformats.org/drawingml/2006/picture">
+                  <pic:nvPicPr>
+                    <pic:cNvPr id="1" name=""/>
+                    <pic:cNvPicPr/>
+                  </pic:nvPicPr>
+                  <pic:blipFill>
+                    <a:blip r:embed="rId10"/>
+                    <a:stretch>
+                      <a:fillRect/>
+                    </a:stretch>
+                  </pic:blipFill>
+                  <pic:spPr>
+                    <a:xfrm>
+                      <a:off x="0" y="0"/>
+                      <a:ext cx="5943600" cy="4599940"/>
+                    </a:xfrm>
+                    <a:prstGeom prst="rect">
+                      <a:avLst/>
+                    </a:prstGeom>
+                  </pic:spPr>
+                </pic:pic>
+              </a:graphicData>
+            </a:graphic>
+          </wp:inline>
+        </w:drawing>
+      </w:r>
+    </w:p>
+    <w:p>
+      <w:pPr>
+        <w:ind w:left="1080"/>
+      </w:pPr>
+    </w:p>
+    <w:p>
+      <w:pPr>
+        <w:ind w:left="1080"/>
+      </w:pPr>
+    </w:p>
+    <w:p>
+      <w:pPr>
+        <w:ind w:left="1080"/>
+      </w:pPr>
+    </w:p>
+    <w:p>
+      <w:pPr>
+        <w:ind w:left="1080"/>
+      </w:pPr>
+    </w:p>
+    <w:p>
+      <w:pPr>
+        <w:ind w:left="1080"/>
+      </w:pPr>
+    </w:p>
+    <w:p>
+      <w:pPr>
+        <w:ind w:left="1080"/>
+      </w:pPr>
+    </w:p>
+    <w:p>
+      <w:pPr>
+        <w:ind w:left="1080"/>
+      </w:pPr>
+    </w:p>
+    <w:p>
+      <w:pPr>
+        <w:ind w:left="1080"/>
+      </w:pPr>
+    </w:p>
+    <w:p>
+      <w:pPr>
+        <w:ind w:left="1080"/>
+      </w:pPr>
+    </w:p>
+    <w:p>
+      <w:pPr>
+        <w:ind w:left="1080"/>
+      </w:pPr>
+    </w:p>
+    <w:p>
+      <w:pPr>
+        <w:ind w:left="1080"/>
+      </w:pPr>
+      <w:bookmarkStart w:id="0" w:name="_GoBack"/>
+      <w:bookmarkEnd w:id="0"/>
+    </w:p>
+    <w:p>
+      <w:pPr>
+        <w:ind w:left="1080"/>
+      </w:pPr>
+      <w:r>
+        <w:t>Also, a “.</w:t>
+      </w:r>
+      <w:proofErr w:type="spellStart"/>
+      <w:r>
+        <w:t>minishift</w:t>
+      </w:r>
+      <w:proofErr w:type="spellEnd"/>
+      <w:r>
+        <w:t xml:space="preserve"> folder should have popped up in your C:\\users\username\ folder.</w:t>
+      </w:r>
+    </w:p>
+    <w:p>
+      <w:pPr>
+        <w:ind w:left="1080"/>
+      </w:pPr>
+      <w:r>
+        <w:rPr>
+          <w:noProof/>
+        </w:rPr>
+        <w:drawing>
+          <wp:inline distT="0" distB="0" distL="0" distR="0" wp14:anchorId="3837B9F5" wp14:editId="41D08448">
+            <wp:extent cx="5943600" cy="3791585"/>
+            <wp:effectExtent l="0" t="0" r="0" b="0"/>
+            <wp:docPr id="9" name="Picture 9"/>
+            <wp:cNvGraphicFramePr>
+              <a:graphicFrameLocks xmlns:a="http://schemas.openxmlformats.org/drawingml/2006/main" noChangeAspect="1"/>
+            </wp:cNvGraphicFramePr>
+            <a:graphic xmlns:a="http://schemas.openxmlformats.org/drawingml/2006/main">
+              <a:graphicData uri="http://schemas.openxmlformats.org/drawingml/2006/picture">
+                <pic:pic xmlns:pic="http://schemas.openxmlformats.org/drawingml/2006/picture">
+                  <pic:nvPicPr>
+                    <pic:cNvPr id="1" name=""/>
+                    <pic:cNvPicPr/>
+                  </pic:nvPicPr>
+                  <pic:blipFill>
+                    <a:blip r:embed="rId11"/>
+                    <a:stretch>
+                      <a:fillRect/>
+                    </a:stretch>
+                  </pic:blipFill>
+                  <pic:spPr>
+                    <a:xfrm>
+                      <a:off x="0" y="0"/>
+                      <a:ext cx="5943600" cy="3791585"/>
+                    </a:xfrm>
+                    <a:prstGeom prst="rect">
+                      <a:avLst/>
+                    </a:prstGeom>
+                  </pic:spPr>
+                </pic:pic>
+              </a:graphicData>
+            </a:graphic>
+          </wp:inline>
+        </w:drawing>
+      </w:r>
     </w:p>
     <w:p>
       <w:pPr>
@@ -649,10 +825,12 @@
         <w:t xml:space="preserve"> </w:t>
       </w:r>
       <w:proofErr w:type="spellStart"/>
+      <w:proofErr w:type="gramStart"/>
       <w:r>
         <w:t>config</w:t>
       </w:r>
       <w:proofErr w:type="spellEnd"/>
+      <w:proofErr w:type="gramEnd"/>
       <w:r>
         <w:t xml:space="preserve"> set memory 12288".</w:t>
       </w:r>
@@ -761,7 +939,6 @@
     </w:p>
     <w:p>
       <w:r>
-        <w:lastRenderedPageBreak/>
         <w:tab/>
       </w:r>
       <w:r>
@@ -868,7 +1045,7 @@
                     <pic:cNvPicPr/>
                   </pic:nvPicPr>
                   <pic:blipFill>
-                    <a:blip r:embed="rId10"/>
+                    <a:blip r:embed="rId12"/>
                     <a:stretch>
                       <a:fillRect/>
                     </a:stretch>
@@ -911,7 +1088,7 @@
                     <pic:cNvPicPr/>
                   </pic:nvPicPr>
                   <pic:blipFill>
-                    <a:blip r:embed="rId11"/>
+                    <a:blip r:embed="rId13"/>
                     <a:stretch>
                       <a:fillRect/>
                     </a:stretch>
@@ -931,8 +1108,6 @@
           </wp:inline>
         </w:drawing>
       </w:r>
-      <w:bookmarkStart w:id="0" w:name="_GoBack"/>
-      <w:bookmarkEnd w:id="0"/>
     </w:p>
     <w:p>
       <w:r>

</xml_diff>